<commit_message>
Added Login Sequence Diagram
</commit_message>
<xml_diff>
--- a/Software Requirements and Design Document.docx
+++ b/Software Requirements and Design Document.docx
@@ -1553,6 +1553,15 @@
           <w:szCs w:val="20"/>
         </w:rPr>
       </w:pPr>
+      <w:r>
+        <w:rPr>
+          <w:i/>
+          <w:noProof/>
+          <w:sz w:val="20"/>
+          <w:szCs w:val="20"/>
+        </w:rPr>
+        <w:t>Login Sequence Diagram:</w:t>
+      </w:r>
     </w:p>
     <w:p>
       <w:pPr>
@@ -1565,50 +1574,95 @@
           <w:szCs w:val="20"/>
         </w:rPr>
       </w:pPr>
+      <w:r>
+        <w:rPr>
+          <w:i/>
+          <w:noProof/>
+          <w:sz w:val="20"/>
+          <w:szCs w:val="20"/>
+        </w:rPr>
+        <w:drawing>
+          <wp:inline distT="0" distB="0" distL="0" distR="0" wp14:anchorId="6D7BF61C" wp14:editId="27EFE42D">
+            <wp:extent cx="6309995" cy="1620545"/>
+            <wp:effectExtent l="0" t="0" r="0" b="0"/>
+            <wp:docPr id="3" name="Picture 3"/>
+            <wp:cNvGraphicFramePr>
+              <a:graphicFrameLocks xmlns:a="http://schemas.openxmlformats.org/drawingml/2006/main" noChangeAspect="1"/>
+            </wp:cNvGraphicFramePr>
+            <a:graphic xmlns:a="http://schemas.openxmlformats.org/drawingml/2006/main">
+              <a:graphicData uri="http://schemas.openxmlformats.org/drawingml/2006/picture">
+                <pic:pic xmlns:pic="http://schemas.openxmlformats.org/drawingml/2006/picture">
+                  <pic:nvPicPr>
+                    <pic:cNvPr id="0" name="Picture 1"/>
+                    <pic:cNvPicPr>
+                      <a:picLocks noChangeAspect="1" noChangeArrowheads="1"/>
+                    </pic:cNvPicPr>
+                  </pic:nvPicPr>
+                  <pic:blipFill>
+                    <a:blip r:embed="rId5" cstate="print">
+                      <a:extLst>
+                        <a:ext uri="{28A0092B-C50C-407E-A947-70E740481C1C}">
+                          <a14:useLocalDpi xmlns:a14="http://schemas.microsoft.com/office/drawing/2010/main" val="0"/>
+                        </a:ext>
+                      </a:extLst>
+                    </a:blip>
+                    <a:srcRect/>
+                    <a:stretch>
+                      <a:fillRect/>
+                    </a:stretch>
+                  </pic:blipFill>
+                  <pic:spPr bwMode="auto">
+                    <a:xfrm>
+                      <a:off x="0" y="0"/>
+                      <a:ext cx="6381388" cy="1638880"/>
+                    </a:xfrm>
+                    <a:prstGeom prst="rect">
+                      <a:avLst/>
+                    </a:prstGeom>
+                    <a:noFill/>
+                    <a:ln>
+                      <a:noFill/>
+                    </a:ln>
+                  </pic:spPr>
+                </pic:pic>
+              </a:graphicData>
+            </a:graphic>
+          </wp:inline>
+        </w:drawing>
+      </w:r>
+    </w:p>
+    <w:p>
+      <w:pPr>
+        <w:shd w:val="clear" w:color="auto" w:fill="FFFFFF"/>
+        <w:spacing w:before="240" w:after="240"/>
+        <w:rPr>
+          <w:i/>
+          <w:noProof/>
+          <w:sz w:val="20"/>
+          <w:szCs w:val="20"/>
+        </w:rPr>
+      </w:pPr>
+      <w:r>
+        <w:rPr>
+          <w:i/>
+          <w:noProof/>
+          <w:sz w:val="20"/>
+          <w:szCs w:val="20"/>
+        </w:rPr>
+        <w:lastRenderedPageBreak/>
+        <w:t>Tentative database schema:</w:t>
+      </w:r>
+      <w:r>
+        <w:rPr>
+          <w:i/>
+          <w:noProof/>
+          <w:sz w:val="20"/>
+          <w:szCs w:val="20"/>
+        </w:rPr>
+        <w:t xml:space="preserve"> </w:t>
+      </w:r>
       <w:bookmarkStart w:id="5" w:name="_GoBack"/>
       <w:bookmarkEnd w:id="5"/>
-    </w:p>
-    <w:p>
-      <w:pPr>
-        <w:shd w:val="clear" w:color="auto" w:fill="FFFFFF"/>
-        <w:spacing w:before="240" w:after="240"/>
-        <w:rPr>
-          <w:i/>
-          <w:noProof/>
-          <w:sz w:val="20"/>
-          <w:szCs w:val="20"/>
-        </w:rPr>
-      </w:pPr>
-    </w:p>
-    <w:p>
-      <w:pPr>
-        <w:shd w:val="clear" w:color="auto" w:fill="FFFFFF"/>
-        <w:spacing w:before="240" w:after="240"/>
-        <w:rPr>
-          <w:i/>
-          <w:noProof/>
-          <w:sz w:val="20"/>
-          <w:szCs w:val="20"/>
-        </w:rPr>
-      </w:pPr>
-      <w:r>
-        <w:rPr>
-          <w:i/>
-          <w:noProof/>
-          <w:sz w:val="20"/>
-          <w:szCs w:val="20"/>
-        </w:rPr>
-        <w:t>This is our tentative database schema:</w:t>
-      </w:r>
-      <w:r>
-        <w:rPr>
-          <w:i/>
-          <w:noProof/>
-          <w:sz w:val="20"/>
-          <w:szCs w:val="20"/>
-        </w:rPr>
-        <w:t xml:space="preserve"> </w:t>
-      </w:r>
       <w:r>
         <w:rPr>
           <w:i/>
@@ -1634,7 +1688,7 @@
                     </pic:cNvPicPr>
                   </pic:nvPicPr>
                   <pic:blipFill>
-                    <a:blip r:embed="rId5" cstate="print">
+                    <a:blip r:embed="rId6" cstate="print">
                       <a:extLst>
                         <a:ext uri="{28A0092B-C50C-407E-A947-70E740481C1C}">
                           <a14:useLocalDpi xmlns:a14="http://schemas.microsoft.com/office/drawing/2010/main" val="0"/>
@@ -1698,7 +1752,6 @@
           <w:sz w:val="46"/>
           <w:szCs w:val="46"/>
         </w:rPr>
-        <w:lastRenderedPageBreak/>
         <w:t>6.</w:t>
       </w:r>
       <w:r>

</xml_diff>

<commit_message>
Added Create User Sequence Diagram
</commit_message>
<xml_diff>
--- a/Software Requirements and Design Document.docx
+++ b/Software Requirements and Design Document.docx
@@ -1560,7 +1560,7 @@
           <w:sz w:val="20"/>
           <w:szCs w:val="20"/>
         </w:rPr>
-        <w:t>Login Sequence Diagram:</w:t>
+        <w:t>Create User Sequence Diagram:</w:t>
       </w:r>
     </w:p>
     <w:p>
@@ -1582,10 +1582,10 @@
           <w:szCs w:val="20"/>
         </w:rPr>
         <w:drawing>
-          <wp:inline distT="0" distB="0" distL="0" distR="0" wp14:anchorId="6D7BF61C" wp14:editId="27EFE42D">
-            <wp:extent cx="6309995" cy="1620545"/>
+          <wp:inline distT="0" distB="0" distL="0" distR="0" wp14:anchorId="26680F37" wp14:editId="5E0CBD28">
+            <wp:extent cx="6328805" cy="1357575"/>
             <wp:effectExtent l="0" t="0" r="0" b="0"/>
-            <wp:docPr id="3" name="Picture 3"/>
+            <wp:docPr id="5" name="Picture 5"/>
             <wp:cNvGraphicFramePr>
               <a:graphicFrameLocks xmlns:a="http://schemas.openxmlformats.org/drawingml/2006/main" noChangeAspect="1"/>
             </wp:cNvGraphicFramePr>
@@ -1593,13 +1593,13 @@
               <a:graphicData uri="http://schemas.openxmlformats.org/drawingml/2006/picture">
                 <pic:pic xmlns:pic="http://schemas.openxmlformats.org/drawingml/2006/picture">
                   <pic:nvPicPr>
-                    <pic:cNvPr id="0" name="Picture 1"/>
+                    <pic:cNvPr id="0" name="Picture 2"/>
                     <pic:cNvPicPr>
                       <a:picLocks noChangeAspect="1" noChangeArrowheads="1"/>
                     </pic:cNvPicPr>
                   </pic:nvPicPr>
                   <pic:blipFill>
-                    <a:blip r:embed="rId5" cstate="print">
+                    <a:blip r:embed="rId5">
                       <a:extLst>
                         <a:ext uri="{28A0092B-C50C-407E-A947-70E740481C1C}">
                           <a14:useLocalDpi xmlns:a14="http://schemas.microsoft.com/office/drawing/2010/main" val="0"/>
@@ -1614,7 +1614,7 @@
                   <pic:spPr bwMode="auto">
                     <a:xfrm>
                       <a:off x="0" y="0"/>
-                      <a:ext cx="6381388" cy="1638880"/>
+                      <a:ext cx="6416425" cy="1376370"/>
                     </a:xfrm>
                     <a:prstGeom prst="rect">
                       <a:avLst/>
@@ -1642,6 +1642,109 @@
           <w:szCs w:val="20"/>
         </w:rPr>
       </w:pPr>
+      <w:bookmarkStart w:id="5" w:name="_GoBack"/>
+      <w:bookmarkEnd w:id="5"/>
+    </w:p>
+    <w:p>
+      <w:pPr>
+        <w:shd w:val="clear" w:color="auto" w:fill="FFFFFF"/>
+        <w:spacing w:before="240" w:after="240"/>
+        <w:rPr>
+          <w:i/>
+          <w:noProof/>
+          <w:sz w:val="20"/>
+          <w:szCs w:val="20"/>
+        </w:rPr>
+      </w:pPr>
+      <w:r>
+        <w:rPr>
+          <w:i/>
+          <w:noProof/>
+          <w:sz w:val="20"/>
+          <w:szCs w:val="20"/>
+        </w:rPr>
+        <w:t>Login Sequence Diagram:</w:t>
+      </w:r>
+    </w:p>
+    <w:p>
+      <w:pPr>
+        <w:shd w:val="clear" w:color="auto" w:fill="FFFFFF"/>
+        <w:spacing w:before="240" w:after="240"/>
+        <w:rPr>
+          <w:i/>
+          <w:noProof/>
+          <w:sz w:val="20"/>
+          <w:szCs w:val="20"/>
+        </w:rPr>
+      </w:pPr>
+      <w:r>
+        <w:rPr>
+          <w:i/>
+          <w:noProof/>
+          <w:sz w:val="20"/>
+          <w:szCs w:val="20"/>
+        </w:rPr>
+        <w:drawing>
+          <wp:inline distT="0" distB="0" distL="0" distR="0" wp14:anchorId="7D2936A5" wp14:editId="521D016C">
+            <wp:extent cx="5929630" cy="1514475"/>
+            <wp:effectExtent l="0" t="0" r="0" b="9525"/>
+            <wp:docPr id="4" name="Picture 4"/>
+            <wp:cNvGraphicFramePr>
+              <a:graphicFrameLocks xmlns:a="http://schemas.openxmlformats.org/drawingml/2006/main" noChangeAspect="1"/>
+            </wp:cNvGraphicFramePr>
+            <a:graphic xmlns:a="http://schemas.openxmlformats.org/drawingml/2006/main">
+              <a:graphicData uri="http://schemas.openxmlformats.org/drawingml/2006/picture">
+                <pic:pic xmlns:pic="http://schemas.openxmlformats.org/drawingml/2006/picture">
+                  <pic:nvPicPr>
+                    <pic:cNvPr id="0" name="Picture 1"/>
+                    <pic:cNvPicPr>
+                      <a:picLocks noChangeAspect="1" noChangeArrowheads="1"/>
+                    </pic:cNvPicPr>
+                  </pic:nvPicPr>
+                  <pic:blipFill>
+                    <a:blip r:embed="rId6" cstate="print">
+                      <a:extLst>
+                        <a:ext uri="{28A0092B-C50C-407E-A947-70E740481C1C}">
+                          <a14:useLocalDpi xmlns:a14="http://schemas.microsoft.com/office/drawing/2010/main" val="0"/>
+                        </a:ext>
+                      </a:extLst>
+                    </a:blip>
+                    <a:srcRect/>
+                    <a:stretch>
+                      <a:fillRect/>
+                    </a:stretch>
+                  </pic:blipFill>
+                  <pic:spPr bwMode="auto">
+                    <a:xfrm>
+                      <a:off x="0" y="0"/>
+                      <a:ext cx="5929630" cy="1514475"/>
+                    </a:xfrm>
+                    <a:prstGeom prst="rect">
+                      <a:avLst/>
+                    </a:prstGeom>
+                    <a:noFill/>
+                    <a:ln>
+                      <a:noFill/>
+                    </a:ln>
+                  </pic:spPr>
+                </pic:pic>
+              </a:graphicData>
+            </a:graphic>
+          </wp:inline>
+        </w:drawing>
+      </w:r>
+    </w:p>
+    <w:p>
+      <w:pPr>
+        <w:shd w:val="clear" w:color="auto" w:fill="FFFFFF"/>
+        <w:spacing w:before="240" w:after="240"/>
+        <w:rPr>
+          <w:i/>
+          <w:noProof/>
+          <w:sz w:val="20"/>
+          <w:szCs w:val="20"/>
+        </w:rPr>
+      </w:pPr>
       <w:r>
         <w:rPr>
           <w:i/>
@@ -1661,8 +1764,6 @@
         </w:rPr>
         <w:t xml:space="preserve"> </w:t>
       </w:r>
-      <w:bookmarkStart w:id="5" w:name="_GoBack"/>
-      <w:bookmarkEnd w:id="5"/>
       <w:r>
         <w:rPr>
           <w:i/>
@@ -1688,7 +1789,7 @@
                     </pic:cNvPicPr>
                   </pic:nvPicPr>
                   <pic:blipFill>
-                    <a:blip r:embed="rId6" cstate="print">
+                    <a:blip r:embed="rId7" cstate="print">
                       <a:extLst>
                         <a:ext uri="{28A0092B-C50C-407E-A947-70E740481C1C}">
                           <a14:useLocalDpi xmlns:a14="http://schemas.microsoft.com/office/drawing/2010/main" val="0"/>

</xml_diff>

<commit_message>
Added Add_Song Sequence Diagram
</commit_message>
<xml_diff>
--- a/Software Requirements and Design Document.docx
+++ b/Software Requirements and Design Document.docx
@@ -1642,8 +1642,6 @@
           <w:szCs w:val="20"/>
         </w:rPr>
       </w:pPr>
-      <w:bookmarkStart w:id="5" w:name="_GoBack"/>
-      <w:bookmarkEnd w:id="5"/>
     </w:p>
     <w:p>
       <w:pPr>
@@ -1745,14 +1743,115 @@
           <w:szCs w:val="20"/>
         </w:rPr>
       </w:pPr>
-      <w:r>
+    </w:p>
+    <w:p>
+      <w:pPr>
+        <w:shd w:val="clear" w:color="auto" w:fill="FFFFFF"/>
+        <w:spacing w:before="240" w:after="240"/>
         <w:rPr>
           <w:i/>
           <w:noProof/>
           <w:sz w:val="20"/>
           <w:szCs w:val="20"/>
         </w:rPr>
+      </w:pPr>
+      <w:r>
+        <w:rPr>
+          <w:i/>
+          <w:noProof/>
+          <w:sz w:val="20"/>
+          <w:szCs w:val="20"/>
+        </w:rPr>
         <w:lastRenderedPageBreak/>
+        <w:t>Add Song Sequence Diagram:</w:t>
+      </w:r>
+    </w:p>
+    <w:p>
+      <w:pPr>
+        <w:shd w:val="clear" w:color="auto" w:fill="FFFFFF"/>
+        <w:spacing w:before="240" w:after="240"/>
+        <w:rPr>
+          <w:i/>
+          <w:noProof/>
+          <w:sz w:val="20"/>
+          <w:szCs w:val="20"/>
+        </w:rPr>
+      </w:pPr>
+      <w:r>
+        <w:rPr>
+          <w:i/>
+          <w:noProof/>
+          <w:sz w:val="20"/>
+          <w:szCs w:val="20"/>
+        </w:rPr>
+        <w:drawing>
+          <wp:inline distT="0" distB="0" distL="0" distR="0" wp14:anchorId="22475BC5" wp14:editId="6D3329A8">
+            <wp:extent cx="6575757" cy="1222939"/>
+            <wp:effectExtent l="0" t="0" r="0" b="0"/>
+            <wp:docPr id="3" name="Picture 3"/>
+            <wp:cNvGraphicFramePr>
+              <a:graphicFrameLocks xmlns:a="http://schemas.openxmlformats.org/drawingml/2006/main" noChangeAspect="1"/>
+            </wp:cNvGraphicFramePr>
+            <a:graphic xmlns:a="http://schemas.openxmlformats.org/drawingml/2006/main">
+              <a:graphicData uri="http://schemas.openxmlformats.org/drawingml/2006/picture">
+                <pic:pic xmlns:pic="http://schemas.openxmlformats.org/drawingml/2006/picture">
+                  <pic:nvPicPr>
+                    <pic:cNvPr id="0" name="Picture 1"/>
+                    <pic:cNvPicPr>
+                      <a:picLocks noChangeAspect="1" noChangeArrowheads="1"/>
+                    </pic:cNvPicPr>
+                  </pic:nvPicPr>
+                  <pic:blipFill>
+                    <a:blip r:embed="rId7" cstate="print">
+                      <a:extLst>
+                        <a:ext uri="{28A0092B-C50C-407E-A947-70E740481C1C}">
+                          <a14:useLocalDpi xmlns:a14="http://schemas.microsoft.com/office/drawing/2010/main" val="0"/>
+                        </a:ext>
+                      </a:extLst>
+                    </a:blip>
+                    <a:srcRect/>
+                    <a:stretch>
+                      <a:fillRect/>
+                    </a:stretch>
+                  </pic:blipFill>
+                  <pic:spPr bwMode="auto">
+                    <a:xfrm>
+                      <a:off x="0" y="0"/>
+                      <a:ext cx="6799738" cy="1264594"/>
+                    </a:xfrm>
+                    <a:prstGeom prst="rect">
+                      <a:avLst/>
+                    </a:prstGeom>
+                    <a:noFill/>
+                    <a:ln>
+                      <a:noFill/>
+                    </a:ln>
+                  </pic:spPr>
+                </pic:pic>
+              </a:graphicData>
+            </a:graphic>
+          </wp:inline>
+        </w:drawing>
+      </w:r>
+    </w:p>
+    <w:p>
+      <w:pPr>
+        <w:shd w:val="clear" w:color="auto" w:fill="FFFFFF"/>
+        <w:spacing w:before="240" w:after="240"/>
+        <w:rPr>
+          <w:i/>
+          <w:noProof/>
+          <w:sz w:val="20"/>
+          <w:szCs w:val="20"/>
+        </w:rPr>
+      </w:pPr>
+      <w:r>
+        <w:rPr>
+          <w:i/>
+          <w:noProof/>
+          <w:sz w:val="20"/>
+          <w:szCs w:val="20"/>
+        </w:rPr>
         <w:t>Tentative database schema:</w:t>
       </w:r>
       <w:r>
@@ -1764,6 +1863,7 @@
         </w:rPr>
         <w:t xml:space="preserve"> </w:t>
       </w:r>
+      <w:bookmarkStart w:id="5" w:name="_GoBack"/>
       <w:r>
         <w:rPr>
           <w:i/>
@@ -1789,7 +1889,7 @@
                     </pic:cNvPicPr>
                   </pic:nvPicPr>
                   <pic:blipFill>
-                    <a:blip r:embed="rId7" cstate="print">
+                    <a:blip r:embed="rId8" cstate="print">
                       <a:extLst>
                         <a:ext uri="{28A0092B-C50C-407E-A947-70E740481C1C}">
                           <a14:useLocalDpi xmlns:a14="http://schemas.microsoft.com/office/drawing/2010/main" val="0"/>
@@ -1820,6 +1920,7 @@
           </wp:inline>
         </w:drawing>
       </w:r>
+      <w:bookmarkEnd w:id="5"/>
     </w:p>
     <w:p>
       <w:pPr>
@@ -1946,7 +2047,11 @@
       </w:r>
       <w:proofErr w:type="spellEnd"/>
       <w:r>
-        <w:t xml:space="preserve"> start to run the front end and node app.js to run the back end. The back end makes queries or responds to front end requests and relies on an AWS database which is always running. If any one of these </w:t>
+        <w:t xml:space="preserve"> start to run the front end and node app.js to run the back end. </w:t>
+      </w:r>
+      <w:r>
+        <w:lastRenderedPageBreak/>
+        <w:t xml:space="preserve">The back end makes queries or responds to front end requests and relies on an AWS database which is always running. If any one of these </w:t>
       </w:r>
       <w:proofErr w:type="gramStart"/>
       <w:r>

</xml_diff>

<commit_message>
Added new Sequence Diagrams
Added sequence diagrams for Friend Request, View Achievements, and Accept Challenge
</commit_message>
<xml_diff>
--- a/Software Requirements and Design Document.docx
+++ b/Software Requirements and Design Document.docx
@@ -269,21 +269,12 @@
           <w:szCs w:val="28"/>
         </w:rPr>
       </w:pPr>
-      <w:proofErr w:type="spellStart"/>
       <w:r>
         <w:rPr>
           <w:sz w:val="28"/>
           <w:szCs w:val="28"/>
         </w:rPr>
-        <w:t>Noal</w:t>
-      </w:r>
-      <w:proofErr w:type="spellEnd"/>
-      <w:r>
-        <w:rPr>
-          <w:sz w:val="28"/>
-          <w:szCs w:val="28"/>
-        </w:rPr>
-        <w:t xml:space="preserve"> G.</w:t>
+        <w:t>Noal G.</w:t>
       </w:r>
     </w:p>
     <w:p>
@@ -1025,25 +1016,7 @@
           <w:sz w:val="20"/>
           <w:szCs w:val="20"/>
         </w:rPr>
-        <w:t xml:space="preserve"> (i.e., you have classes or something that acts </w:t>
-      </w:r>
-      <w:proofErr w:type="gramStart"/>
-      <w:r>
-        <w:rPr>
-          <w:i/>
-          <w:sz w:val="20"/>
-          <w:szCs w:val="20"/>
-        </w:rPr>
-        <w:t>similar to</w:t>
-      </w:r>
-      <w:proofErr w:type="gramEnd"/>
-      <w:r>
-        <w:rPr>
-          <w:i/>
-          <w:sz w:val="20"/>
-          <w:szCs w:val="20"/>
-        </w:rPr>
-        <w:t xml:space="preserve"> classes in your system), then draw the </w:t>
+        <w:t xml:space="preserve"> (i.e., you have classes or something that acts similar to classes in your system), then draw the </w:t>
       </w:r>
       <w:r>
         <w:rPr>
@@ -1196,25 +1169,7 @@
           <w:sz w:val="20"/>
           <w:szCs w:val="20"/>
         </w:rPr>
-        <w:t xml:space="preserve">or anything </w:t>
-      </w:r>
-      <w:proofErr w:type="gramStart"/>
-      <w:r>
-        <w:rPr>
-          <w:i/>
-          <w:sz w:val="20"/>
-          <w:szCs w:val="20"/>
-        </w:rPr>
-        <w:t>similar to</w:t>
-      </w:r>
-      <w:proofErr w:type="gramEnd"/>
-      <w:r>
-        <w:rPr>
-          <w:i/>
-          <w:sz w:val="20"/>
-          <w:szCs w:val="20"/>
-        </w:rPr>
-        <w:t xml:space="preserve"> classes in your system) then only draw </w:t>
+        <w:t xml:space="preserve">or anything similar to classes in your system) then only draw </w:t>
       </w:r>
       <w:r>
         <w:rPr>
@@ -1852,6 +1807,288 @@
           <w:sz w:val="20"/>
           <w:szCs w:val="20"/>
         </w:rPr>
+        <w:t>Friend Request Sequence Diagram:</w:t>
+      </w:r>
+    </w:p>
+    <w:p>
+      <w:pPr>
+        <w:shd w:val="clear" w:color="auto" w:fill="FFFFFF"/>
+        <w:spacing w:before="240" w:after="240"/>
+        <w:rPr>
+          <w:i/>
+          <w:noProof/>
+          <w:sz w:val="20"/>
+          <w:szCs w:val="20"/>
+        </w:rPr>
+      </w:pPr>
+      <w:r>
+        <w:rPr>
+          <w:i/>
+          <w:noProof/>
+          <w:sz w:val="20"/>
+          <w:szCs w:val="20"/>
+        </w:rPr>
+        <w:drawing>
+          <wp:inline distT="0" distB="0" distL="0" distR="0" wp14:anchorId="3D7691BB" wp14:editId="50DEA19A">
+            <wp:extent cx="5943600" cy="1562100"/>
+            <wp:effectExtent l="0" t="0" r="0" b="0"/>
+            <wp:docPr id="6" name="Picture 6"/>
+            <wp:cNvGraphicFramePr>
+              <a:graphicFrameLocks xmlns:a="http://schemas.openxmlformats.org/drawingml/2006/main" noChangeAspect="1"/>
+            </wp:cNvGraphicFramePr>
+            <a:graphic xmlns:a="http://schemas.openxmlformats.org/drawingml/2006/main">
+              <a:graphicData uri="http://schemas.openxmlformats.org/drawingml/2006/picture">
+                <pic:pic xmlns:pic="http://schemas.openxmlformats.org/drawingml/2006/picture">
+                  <pic:nvPicPr>
+                    <pic:cNvPr id="0" name="Picture 1"/>
+                    <pic:cNvPicPr>
+                      <a:picLocks noChangeAspect="1" noChangeArrowheads="1"/>
+                    </pic:cNvPicPr>
+                  </pic:nvPicPr>
+                  <pic:blipFill>
+                    <a:blip r:embed="rId8">
+                      <a:extLst>
+                        <a:ext uri="{28A0092B-C50C-407E-A947-70E740481C1C}">
+                          <a14:useLocalDpi xmlns:a14="http://schemas.microsoft.com/office/drawing/2010/main" val="0"/>
+                        </a:ext>
+                      </a:extLst>
+                    </a:blip>
+                    <a:srcRect/>
+                    <a:stretch>
+                      <a:fillRect/>
+                    </a:stretch>
+                  </pic:blipFill>
+                  <pic:spPr bwMode="auto">
+                    <a:xfrm>
+                      <a:off x="0" y="0"/>
+                      <a:ext cx="5943600" cy="1562100"/>
+                    </a:xfrm>
+                    <a:prstGeom prst="rect">
+                      <a:avLst/>
+                    </a:prstGeom>
+                    <a:noFill/>
+                    <a:ln>
+                      <a:noFill/>
+                    </a:ln>
+                  </pic:spPr>
+                </pic:pic>
+              </a:graphicData>
+            </a:graphic>
+          </wp:inline>
+        </w:drawing>
+      </w:r>
+    </w:p>
+    <w:p>
+      <w:pPr>
+        <w:shd w:val="clear" w:color="auto" w:fill="FFFFFF"/>
+        <w:spacing w:before="240" w:after="240"/>
+        <w:rPr>
+          <w:i/>
+          <w:noProof/>
+          <w:sz w:val="20"/>
+          <w:szCs w:val="20"/>
+        </w:rPr>
+      </w:pPr>
+      <w:r>
+        <w:rPr>
+          <w:i/>
+          <w:noProof/>
+          <w:sz w:val="20"/>
+          <w:szCs w:val="20"/>
+        </w:rPr>
+        <w:t>View Achievements Sequence Diagram:</w:t>
+      </w:r>
+    </w:p>
+    <w:p>
+      <w:pPr>
+        <w:shd w:val="clear" w:color="auto" w:fill="FFFFFF"/>
+        <w:spacing w:before="240" w:after="240"/>
+        <w:rPr>
+          <w:i/>
+          <w:noProof/>
+          <w:sz w:val="20"/>
+          <w:szCs w:val="20"/>
+        </w:rPr>
+      </w:pPr>
+      <w:r>
+        <w:rPr>
+          <w:i/>
+          <w:noProof/>
+          <w:sz w:val="20"/>
+          <w:szCs w:val="20"/>
+        </w:rPr>
+        <w:drawing>
+          <wp:inline distT="0" distB="0" distL="0" distR="0" wp14:anchorId="635C4505" wp14:editId="08152041">
+            <wp:extent cx="5934075" cy="1695450"/>
+            <wp:effectExtent l="0" t="0" r="9525" b="0"/>
+            <wp:docPr id="7" name="Picture 7"/>
+            <wp:cNvGraphicFramePr>
+              <a:graphicFrameLocks xmlns:a="http://schemas.openxmlformats.org/drawingml/2006/main" noChangeAspect="1"/>
+            </wp:cNvGraphicFramePr>
+            <a:graphic xmlns:a="http://schemas.openxmlformats.org/drawingml/2006/main">
+              <a:graphicData uri="http://schemas.openxmlformats.org/drawingml/2006/picture">
+                <pic:pic xmlns:pic="http://schemas.openxmlformats.org/drawingml/2006/picture">
+                  <pic:nvPicPr>
+                    <pic:cNvPr id="0" name="Picture 2"/>
+                    <pic:cNvPicPr>
+                      <a:picLocks noChangeAspect="1" noChangeArrowheads="1"/>
+                    </pic:cNvPicPr>
+                  </pic:nvPicPr>
+                  <pic:blipFill>
+                    <a:blip r:embed="rId9">
+                      <a:extLst>
+                        <a:ext uri="{28A0092B-C50C-407E-A947-70E740481C1C}">
+                          <a14:useLocalDpi xmlns:a14="http://schemas.microsoft.com/office/drawing/2010/main" val="0"/>
+                        </a:ext>
+                      </a:extLst>
+                    </a:blip>
+                    <a:srcRect/>
+                    <a:stretch>
+                      <a:fillRect/>
+                    </a:stretch>
+                  </pic:blipFill>
+                  <pic:spPr bwMode="auto">
+                    <a:xfrm>
+                      <a:off x="0" y="0"/>
+                      <a:ext cx="5934075" cy="1695450"/>
+                    </a:xfrm>
+                    <a:prstGeom prst="rect">
+                      <a:avLst/>
+                    </a:prstGeom>
+                    <a:noFill/>
+                    <a:ln>
+                      <a:noFill/>
+                    </a:ln>
+                  </pic:spPr>
+                </pic:pic>
+              </a:graphicData>
+            </a:graphic>
+          </wp:inline>
+        </w:drawing>
+      </w:r>
+    </w:p>
+    <w:p>
+      <w:pPr>
+        <w:shd w:val="clear" w:color="auto" w:fill="FFFFFF"/>
+        <w:spacing w:before="240" w:after="240"/>
+        <w:rPr>
+          <w:i/>
+          <w:noProof/>
+          <w:sz w:val="20"/>
+          <w:szCs w:val="20"/>
+        </w:rPr>
+      </w:pPr>
+      <w:r>
+        <w:rPr>
+          <w:i/>
+          <w:noProof/>
+          <w:sz w:val="20"/>
+          <w:szCs w:val="20"/>
+        </w:rPr>
+        <w:t>Accept Challenge Sequence Diagram:</w:t>
+      </w:r>
+      <w:bookmarkStart w:id="5" w:name="_GoBack"/>
+      <w:bookmarkEnd w:id="5"/>
+    </w:p>
+    <w:p>
+      <w:pPr>
+        <w:shd w:val="clear" w:color="auto" w:fill="FFFFFF"/>
+        <w:spacing w:before="240" w:after="240"/>
+        <w:rPr>
+          <w:i/>
+          <w:noProof/>
+          <w:sz w:val="20"/>
+          <w:szCs w:val="20"/>
+        </w:rPr>
+      </w:pPr>
+      <w:r>
+        <w:rPr>
+          <w:i/>
+          <w:noProof/>
+          <w:sz w:val="20"/>
+          <w:szCs w:val="20"/>
+        </w:rPr>
+        <w:drawing>
+          <wp:inline distT="0" distB="0" distL="0" distR="0" wp14:anchorId="6614A121" wp14:editId="0FA63CDD">
+            <wp:extent cx="5943600" cy="1447800"/>
+            <wp:effectExtent l="0" t="0" r="0" b="0"/>
+            <wp:docPr id="8" name="Picture 8"/>
+            <wp:cNvGraphicFramePr>
+              <a:graphicFrameLocks xmlns:a="http://schemas.openxmlformats.org/drawingml/2006/main" noChangeAspect="1"/>
+            </wp:cNvGraphicFramePr>
+            <a:graphic xmlns:a="http://schemas.openxmlformats.org/drawingml/2006/main">
+              <a:graphicData uri="http://schemas.openxmlformats.org/drawingml/2006/picture">
+                <pic:pic xmlns:pic="http://schemas.openxmlformats.org/drawingml/2006/picture">
+                  <pic:nvPicPr>
+                    <pic:cNvPr id="0" name="Picture 3"/>
+                    <pic:cNvPicPr>
+                      <a:picLocks noChangeAspect="1" noChangeArrowheads="1"/>
+                    </pic:cNvPicPr>
+                  </pic:nvPicPr>
+                  <pic:blipFill>
+                    <a:blip r:embed="rId10">
+                      <a:extLst>
+                        <a:ext uri="{28A0092B-C50C-407E-A947-70E740481C1C}">
+                          <a14:useLocalDpi xmlns:a14="http://schemas.microsoft.com/office/drawing/2010/main" val="0"/>
+                        </a:ext>
+                      </a:extLst>
+                    </a:blip>
+                    <a:srcRect/>
+                    <a:stretch>
+                      <a:fillRect/>
+                    </a:stretch>
+                  </pic:blipFill>
+                  <pic:spPr bwMode="auto">
+                    <a:xfrm>
+                      <a:off x="0" y="0"/>
+                      <a:ext cx="5943600" cy="1447800"/>
+                    </a:xfrm>
+                    <a:prstGeom prst="rect">
+                      <a:avLst/>
+                    </a:prstGeom>
+                    <a:noFill/>
+                    <a:ln>
+                      <a:noFill/>
+                    </a:ln>
+                  </pic:spPr>
+                </pic:pic>
+              </a:graphicData>
+            </a:graphic>
+          </wp:inline>
+        </w:drawing>
+      </w:r>
+    </w:p>
+    <w:p>
+      <w:pPr>
+        <w:shd w:val="clear" w:color="auto" w:fill="FFFFFF"/>
+        <w:spacing w:before="240" w:after="240"/>
+        <w:rPr>
+          <w:i/>
+          <w:noProof/>
+          <w:sz w:val="20"/>
+          <w:szCs w:val="20"/>
+        </w:rPr>
+      </w:pPr>
+    </w:p>
+    <w:p>
+      <w:pPr>
+        <w:shd w:val="clear" w:color="auto" w:fill="FFFFFF"/>
+        <w:spacing w:before="240" w:after="240"/>
+        <w:rPr>
+          <w:i/>
+          <w:noProof/>
+          <w:sz w:val="20"/>
+          <w:szCs w:val="20"/>
+        </w:rPr>
+      </w:pPr>
+      <w:r>
+        <w:rPr>
+          <w:i/>
+          <w:noProof/>
+          <w:sz w:val="20"/>
+          <w:szCs w:val="20"/>
+        </w:rPr>
+        <w:lastRenderedPageBreak/>
         <w:t>Tentative database schema:</w:t>
       </w:r>
       <w:r>
@@ -1863,7 +2100,6 @@
         </w:rPr>
         <w:t xml:space="preserve"> </w:t>
       </w:r>
-      <w:bookmarkStart w:id="5" w:name="_GoBack"/>
       <w:r>
         <w:rPr>
           <w:i/>
@@ -1889,7 +2125,7 @@
                     </pic:cNvPicPr>
                   </pic:nvPicPr>
                   <pic:blipFill>
-                    <a:blip r:embed="rId8" cstate="print">
+                    <a:blip r:embed="rId11" cstate="print">
                       <a:extLst>
                         <a:ext uri="{28A0092B-C50C-407E-A947-70E740481C1C}">
                           <a14:useLocalDpi xmlns:a14="http://schemas.microsoft.com/office/drawing/2010/main" val="0"/>
@@ -1920,7 +2156,6 @@
           </wp:inline>
         </w:drawing>
       </w:r>
-      <w:bookmarkEnd w:id="5"/>
     </w:p>
     <w:p>
       <w:pPr>
@@ -2047,11 +2282,7 @@
       </w:r>
       <w:proofErr w:type="spellEnd"/>
       <w:r>
-        <w:t xml:space="preserve"> start to run the front end and node app.js to run the back end. </w:t>
-      </w:r>
-      <w:r>
-        <w:lastRenderedPageBreak/>
-        <w:t xml:space="preserve">The back end makes queries or responds to front end requests and relies on an AWS database which is always running. If any one of these </w:t>
+        <w:t xml:space="preserve"> start to run the front end and node app.js to run the back end. The back end makes queries or responds to front end requests and relies on an AWS database which is always running. If any one of these </w:t>
       </w:r>
       <w:proofErr w:type="gramStart"/>
       <w:r>
@@ -2134,7 +2365,7 @@
       </w:pPr>
     </w:pPrDefault>
   </w:docDefaults>
-  <w:latentStyles w:defLockedState="0" w:defUIPriority="99" w:defSemiHidden="0" w:defUnhideWhenUsed="0" w:defQFormat="0" w:count="375">
+  <w:latentStyles w:defLockedState="0" w:defUIPriority="99" w:defSemiHidden="0" w:defUnhideWhenUsed="0" w:defQFormat="0" w:count="377">
     <w:lsdException w:name="Normal" w:uiPriority="0" w:qFormat="1"/>
     <w:lsdException w:name="heading 1" w:uiPriority="9" w:qFormat="1"/>
     <w:lsdException w:name="heading 2" w:semiHidden="1" w:uiPriority="9" w:unhideWhenUsed="1" w:qFormat="1"/>
@@ -2240,7 +2471,6 @@
     <w:lsdException w:name="HTML Sample" w:semiHidden="1" w:unhideWhenUsed="1"/>
     <w:lsdException w:name="HTML Typewriter" w:semiHidden="1" w:unhideWhenUsed="1"/>
     <w:lsdException w:name="HTML Variable" w:semiHidden="1" w:unhideWhenUsed="1"/>
-    <w:lsdException w:name="Normal Table" w:semiHidden="1" w:unhideWhenUsed="1"/>
     <w:lsdException w:name="annotation subject" w:semiHidden="1" w:unhideWhenUsed="1"/>
     <w:lsdException w:name="No List" w:semiHidden="1" w:unhideWhenUsed="1"/>
     <w:lsdException w:name="Outline List 1" w:semiHidden="1" w:unhideWhenUsed="1"/>
@@ -2286,11 +2516,9 @@
     <w:lsdException w:name="Table Subtle 1" w:semiHidden="1" w:unhideWhenUsed="1"/>
     <w:lsdException w:name="Table Subtle 2" w:semiHidden="1" w:unhideWhenUsed="1"/>
     <w:lsdException w:name="Table Web 1" w:semiHidden="1" w:unhideWhenUsed="1"/>
-    <w:lsdException w:name="Table Web 2" w:semiHidden="1" w:unhideWhenUsed="1"/>
     <w:lsdException w:name="Table Web 3" w:semiHidden="1" w:unhideWhenUsed="1"/>
     <w:lsdException w:name="Balloon Text" w:semiHidden="1" w:unhideWhenUsed="1"/>
     <w:lsdException w:name="Table Grid" w:uiPriority="39"/>
-    <w:lsdException w:name="Table Theme" w:semiHidden="1" w:unhideWhenUsed="1"/>
     <w:lsdException w:name="Placeholder Text" w:semiHidden="1"/>
     <w:lsdException w:name="No Spacing" w:uiPriority="1" w:qFormat="1"/>
     <w:lsdException w:name="Light Shading" w:uiPriority="60"/>
@@ -2510,6 +2738,8 @@
     <w:lsdException w:name="Smart Hyperlink" w:semiHidden="1" w:unhideWhenUsed="1"/>
     <w:lsdException w:name="Hashtag" w:semiHidden="1" w:unhideWhenUsed="1"/>
     <w:lsdException w:name="Unresolved Mention" w:semiHidden="1" w:unhideWhenUsed="1"/>
+    <w:lsdException w:name="Smart Link" w:semiHidden="1" w:unhideWhenUsed="1"/>
+    <w:lsdException w:name="Smart Link Error" w:semiHidden="1" w:unhideWhenUsed="1"/>
   </w:latentStyles>
   <w:style w:type="paragraph" w:default="1" w:styleId="Normal">
     <w:name w:val="Normal"/>

</xml_diff>

<commit_message>
Updated Software Requirements and Design
Added further clarifications in both functional and non-functional requirements
</commit_message>
<xml_diff>
--- a/Software Requirements and Design Document.docx
+++ b/Software Requirements and Design Document.docx
@@ -496,6 +496,13 @@
           <w:sz w:val="20"/>
           <w:szCs w:val="20"/>
         </w:rPr>
+        <w:t>: A functional UI to display the songs</w:t>
+      </w:r>
+      <w:r>
+        <w:rPr>
+          <w:sz w:val="20"/>
+          <w:szCs w:val="20"/>
+        </w:rPr>
         <w:br/>
       </w:r>
       <w:r>
@@ -511,6 +518,13 @@
           <w:sz w:val="20"/>
           <w:szCs w:val="20"/>
         </w:rPr>
+        <w:t>: Login  system with encrypted authentication for security</w:t>
+      </w:r>
+      <w:r>
+        <w:rPr>
+          <w:sz w:val="20"/>
+          <w:szCs w:val="20"/>
+        </w:rPr>
         <w:br/>
       </w:r>
       <w:r>
@@ -526,6 +540,13 @@
           <w:sz w:val="20"/>
           <w:szCs w:val="20"/>
         </w:rPr>
+        <w:t>: Log the amount of time spent on a particular song</w:t>
+      </w:r>
+      <w:r>
+        <w:rPr>
+          <w:sz w:val="20"/>
+          <w:szCs w:val="20"/>
+        </w:rPr>
         <w:br/>
       </w:r>
       <w:r>
@@ -536,6 +557,13 @@
         <w:tab/>
         <w:t>Search bar for users</w:t>
       </w:r>
+      <w:r>
+        <w:rPr>
+          <w:sz w:val="20"/>
+          <w:szCs w:val="20"/>
+        </w:rPr>
+        <w:t>: Allow users to search for other users profiles through</w:t>
+      </w:r>
     </w:p>
     <w:p>
       <w:pPr>
@@ -574,6 +602,13 @@
           <w:sz w:val="20"/>
           <w:szCs w:val="20"/>
         </w:rPr>
+        <w:t>: Recommend users songs not played recently</w:t>
+      </w:r>
+      <w:r>
+        <w:rPr>
+          <w:sz w:val="20"/>
+          <w:szCs w:val="20"/>
+        </w:rPr>
         <w:br/>
       </w:r>
       <w:r>
@@ -589,6 +624,13 @@
           <w:sz w:val="20"/>
           <w:szCs w:val="20"/>
         </w:rPr>
+        <w:t>: Allow users to add each other as friends and view postings from them</w:t>
+      </w:r>
+      <w:r>
+        <w:rPr>
+          <w:sz w:val="20"/>
+          <w:szCs w:val="20"/>
+        </w:rPr>
         <w:br/>
       </w:r>
       <w:r>
@@ -604,6 +646,13 @@
           <w:sz w:val="20"/>
           <w:szCs w:val="20"/>
         </w:rPr>
+        <w:t>: Allow users to challenge each other on songs</w:t>
+      </w:r>
+      <w:r>
+        <w:rPr>
+          <w:sz w:val="20"/>
+          <w:szCs w:val="20"/>
+        </w:rPr>
         <w:br/>
       </w:r>
       <w:r>
@@ -614,6 +663,13 @@
         <w:tab/>
         <w:t>Notification System</w:t>
       </w:r>
+      <w:r>
+        <w:rPr>
+          <w:sz w:val="20"/>
+          <w:szCs w:val="20"/>
+        </w:rPr>
+        <w:t>: Send users notifications, such as songs they haven’t played</w:t>
+      </w:r>
     </w:p>
     <w:p>
       <w:pPr>
@@ -652,6 +708,13 @@
           <w:sz w:val="20"/>
           <w:szCs w:val="20"/>
         </w:rPr>
+        <w:t>: A system that allows users to see their list of achievements</w:t>
+      </w:r>
+      <w:r>
+        <w:rPr>
+          <w:sz w:val="20"/>
+          <w:szCs w:val="20"/>
+        </w:rPr>
         <w:br/>
       </w:r>
       <w:r>
@@ -661,6 +724,13 @@
         </w:rPr>
         <w:tab/>
         <w:t>Daily Streak Tracking</w:t>
+      </w:r>
+      <w:r>
+        <w:rPr>
+          <w:sz w:val="20"/>
+          <w:szCs w:val="20"/>
+        </w:rPr>
+        <w:t>: A system that tracks consecutive days for a song being played</w:t>
       </w:r>
       <w:r>
         <w:rPr>
@@ -729,22 +799,24 @@
           <w:sz w:val="20"/>
           <w:szCs w:val="20"/>
         </w:rPr>
-        <w:t xml:space="preserve">As a result of our personal user login-based system, our project will require some form of data security in order to ensure the safety of all users. Furthermore, general quality assurance is needed for the design, performance, and reliability of the website, both in terms of code and visual design, in order to provide a </w:t>
-      </w:r>
-      <w:r>
-        <w:rPr>
-          <w:sz w:val="20"/>
-          <w:szCs w:val="20"/>
-        </w:rPr>
-        <w:t>high-quality</w:t>
-      </w:r>
-      <w:r>
-        <w:rPr>
-          <w:sz w:val="20"/>
-          <w:szCs w:val="20"/>
-        </w:rPr>
-        <w:t xml:space="preserve"> experience for the users.</w:t>
-      </w:r>
+        <w:t xml:space="preserve">As a result of our personal user login-based system, our project will require some form of data security in order to ensure the safety of all users. Furthermore, </w:t>
+      </w:r>
+      <w:r>
+        <w:rPr>
+          <w:sz w:val="20"/>
+          <w:szCs w:val="20"/>
+        </w:rPr>
+        <w:t>the website and services must be reliable in their use throughout all cases, and the website must provide scalability in order to store large amounts of data. Code should be written in a way that allows for easy maintainability and updating</w:t>
+      </w:r>
+      <w:r>
+        <w:rPr>
+          <w:sz w:val="20"/>
+          <w:szCs w:val="20"/>
+        </w:rPr>
+        <w:t xml:space="preserve"> for any future changes.</w:t>
+      </w:r>
+      <w:bookmarkStart w:id="3" w:name="_GoBack"/>
+      <w:bookmarkEnd w:id="3"/>
     </w:p>
     <w:p>
       <w:pPr>
@@ -758,8 +830,8 @@
           <w:szCs w:val="46"/>
         </w:rPr>
       </w:pPr>
-      <w:bookmarkStart w:id="3" w:name="_mwqaaofiamp4" w:colFirst="0" w:colLast="0"/>
-      <w:bookmarkEnd w:id="3"/>
+      <w:bookmarkStart w:id="4" w:name="_mwqaaofiamp4" w:colFirst="0" w:colLast="0"/>
+      <w:bookmarkEnd w:id="4"/>
       <w:r>
         <w:rPr>
           <w:b/>
@@ -851,8 +923,8 @@
           <w:szCs w:val="46"/>
         </w:rPr>
       </w:pPr>
-      <w:bookmarkStart w:id="4" w:name="_hfc345hv3khb" w:colFirst="0" w:colLast="0"/>
-      <w:bookmarkEnd w:id="4"/>
+      <w:bookmarkStart w:id="5" w:name="_hfc345hv3khb" w:colFirst="0" w:colLast="0"/>
+      <w:bookmarkEnd w:id="5"/>
       <w:r>
         <w:rPr>
           <w:b/>
@@ -1824,18 +1896,7 @@
           <w:sz w:val="20"/>
           <w:szCs w:val="20"/>
         </w:rPr>
-        <w:t xml:space="preserve"> data</w:t>
-      </w:r>
-      <w:bookmarkStart w:id="5" w:name="_GoBack"/>
-      <w:bookmarkEnd w:id="5"/>
-      <w:r>
-        <w:rPr>
-          <w:i/>
-          <w:noProof/>
-          <w:sz w:val="20"/>
-          <w:szCs w:val="20"/>
-        </w:rPr>
-        <w:t>base schema:</w:t>
+        <w:t xml:space="preserve"> database schema:</w:t>
       </w:r>
     </w:p>
     <w:p>
@@ -2101,7 +2162,7 @@
       </w:pPr>
     </w:pPrDefault>
   </w:docDefaults>
-  <w:latentStyles w:defLockedState="0" w:defUIPriority="99" w:defSemiHidden="0" w:defUnhideWhenUsed="0" w:defQFormat="0" w:count="375">
+  <w:latentStyles w:defLockedState="0" w:defUIPriority="99" w:defSemiHidden="0" w:defUnhideWhenUsed="0" w:defQFormat="0" w:count="376">
     <w:lsdException w:name="Normal" w:uiPriority="0" w:qFormat="1"/>
     <w:lsdException w:name="heading 1" w:uiPriority="9" w:qFormat="1"/>
     <w:lsdException w:name="heading 2" w:semiHidden="1" w:uiPriority="9" w:unhideWhenUsed="1" w:qFormat="1"/>
@@ -2207,7 +2268,6 @@
     <w:lsdException w:name="HTML Sample" w:semiHidden="1" w:unhideWhenUsed="1"/>
     <w:lsdException w:name="HTML Typewriter" w:semiHidden="1" w:unhideWhenUsed="1"/>
     <w:lsdException w:name="HTML Variable" w:semiHidden="1" w:unhideWhenUsed="1"/>
-    <w:lsdException w:name="Normal Table" w:semiHidden="1" w:unhideWhenUsed="1"/>
     <w:lsdException w:name="annotation subject" w:semiHidden="1" w:unhideWhenUsed="1"/>
     <w:lsdException w:name="No List" w:semiHidden="1" w:unhideWhenUsed="1"/>
     <w:lsdException w:name="Outline List 1" w:semiHidden="1" w:unhideWhenUsed="1"/>
@@ -2254,10 +2314,8 @@
     <w:lsdException w:name="Table Subtle 2" w:semiHidden="1" w:unhideWhenUsed="1"/>
     <w:lsdException w:name="Table Web 1" w:semiHidden="1" w:unhideWhenUsed="1"/>
     <w:lsdException w:name="Table Web 2" w:semiHidden="1" w:unhideWhenUsed="1"/>
-    <w:lsdException w:name="Table Web 3" w:semiHidden="1" w:unhideWhenUsed="1"/>
     <w:lsdException w:name="Balloon Text" w:semiHidden="1" w:unhideWhenUsed="1"/>
     <w:lsdException w:name="Table Grid" w:uiPriority="39"/>
-    <w:lsdException w:name="Table Theme" w:semiHidden="1" w:unhideWhenUsed="1"/>
     <w:lsdException w:name="Placeholder Text" w:semiHidden="1"/>
     <w:lsdException w:name="No Spacing" w:uiPriority="1" w:qFormat="1"/>
     <w:lsdException w:name="Light Shading" w:uiPriority="60"/>
@@ -2477,6 +2535,7 @@
     <w:lsdException w:name="Smart Hyperlink" w:semiHidden="1" w:unhideWhenUsed="1"/>
     <w:lsdException w:name="Hashtag" w:semiHidden="1" w:unhideWhenUsed="1"/>
     <w:lsdException w:name="Unresolved Mention" w:semiHidden="1" w:unhideWhenUsed="1"/>
+    <w:lsdException w:name="Smart Link" w:semiHidden="1" w:unhideWhenUsed="1"/>
   </w:latentStyles>
   <w:style w:type="paragraph" w:default="1" w:styleId="Normal">
     <w:name w:val="Normal"/>

</xml_diff>